<commit_message>
adding END to the report
</commit_message>
<xml_diff>
--- a/report.docx
+++ b/report.docx
@@ -403,25 +403,7 @@
           <w:sz w:val="24"/>
           <w:szCs w:val="24"/>
         </w:rPr>
-        <w:t xml:space="preserve">I use a Python script with </w:t>
-      </w:r>
-      <w:proofErr w:type="spellStart"/>
-      <w:r>
-        <w:rPr>
-          <w:rFonts w:cstheme="minorHAnsi"/>
-          <w:sz w:val="24"/>
-          <w:szCs w:val="24"/>
-        </w:rPr>
-        <w:t>Jupyter</w:t>
-      </w:r>
-      <w:proofErr w:type="spellEnd"/>
-      <w:r>
-        <w:rPr>
-          <w:rFonts w:cstheme="minorHAnsi"/>
-          <w:sz w:val="24"/>
-          <w:szCs w:val="24"/>
-        </w:rPr>
-        <w:t xml:space="preserve"> Notebook I</w:t>
+        <w:t>I use a Python script with Jupyter Notebook I</w:t>
       </w:r>
       <w:r>
         <w:rPr>
@@ -453,25 +435,7 @@
           <w:sz w:val="24"/>
           <w:szCs w:val="24"/>
         </w:rPr>
-        <w:t xml:space="preserve">I Utilize the Pandas library to read all data in a data frame. The characteristics of my laptop in which the program is run are RAM: 12 GB, </w:t>
-      </w:r>
-      <w:proofErr w:type="gramStart"/>
-      <w:r>
-        <w:rPr>
-          <w:rFonts w:cstheme="minorHAnsi"/>
-          <w:sz w:val="24"/>
-          <w:szCs w:val="24"/>
-        </w:rPr>
-        <w:t>CPU:i</w:t>
-      </w:r>
-      <w:proofErr w:type="gramEnd"/>
-      <w:r>
-        <w:rPr>
-          <w:rFonts w:cstheme="minorHAnsi"/>
-          <w:sz w:val="24"/>
-          <w:szCs w:val="24"/>
-        </w:rPr>
-        <w:t xml:space="preserve">7 6800, and GPU: 4 </w:t>
+        <w:t xml:space="preserve">I Utilize the Pandas library to read all data in a data frame. The characteristics of my laptop in which the program is run are RAM: 12 GB, CPU:i7 6800, and GPU: 4 </w:t>
       </w:r>
       <w:r>
         <w:rPr>
@@ -1444,7 +1408,6 @@
         </w:rPr>
         <w:t xml:space="preserve"> - internet traffic of the city with </w:t>
       </w:r>
-      <w:proofErr w:type="spellStart"/>
       <w:r>
         <w:rPr>
           <w:rFonts w:cstheme="minorHAnsi"/>
@@ -1455,14 +1418,7 @@
         <w:rPr>
           <w:rFonts w:cstheme="minorHAnsi"/>
         </w:rPr>
-        <w:t>_id</w:t>
-      </w:r>
-      <w:proofErr w:type="spellEnd"/>
-      <w:r>
-        <w:rPr>
-          <w:rFonts w:cstheme="minorHAnsi"/>
-        </w:rPr>
-        <w:t xml:space="preserve"> = 4159</w:t>
+        <w:t>_id = 4159</w:t>
       </w:r>
     </w:p>
     <w:p>
@@ -1573,21 +1529,7 @@
         <w:rPr>
           <w:rFonts w:cstheme="minorHAnsi"/>
         </w:rPr>
-        <w:t xml:space="preserve">- internet traffic of the city with </w:t>
-      </w:r>
-      <w:proofErr w:type="spellStart"/>
-      <w:r>
-        <w:rPr>
-          <w:rFonts w:cstheme="minorHAnsi"/>
-        </w:rPr>
-        <w:t>area_id</w:t>
-      </w:r>
-      <w:proofErr w:type="spellEnd"/>
-      <w:r>
-        <w:rPr>
-          <w:rFonts w:cstheme="minorHAnsi"/>
-        </w:rPr>
-        <w:t xml:space="preserve"> = 4556.</w:t>
+        <w:t>- internet traffic of the city with area_id = 4556.</w:t>
       </w:r>
     </w:p>
     <w:p>
@@ -1796,16 +1738,7 @@
           <w:sz w:val="24"/>
           <w:szCs w:val="24"/>
         </w:rPr>
-        <w:t xml:space="preserve">4556 </w:t>
-      </w:r>
-      <w:proofErr w:type="gramStart"/>
-      <w:r>
-        <w:rPr>
-          <w:rFonts w:cstheme="minorHAnsi"/>
-          <w:sz w:val="24"/>
-          <w:szCs w:val="24"/>
-        </w:rPr>
-        <w:t xml:space="preserve">ID </w:t>
+        <w:t xml:space="preserve">4556 ID </w:t>
       </w:r>
       <w:r>
         <w:rPr>
@@ -1823,7 +1756,6 @@
         </w:rPr>
         <w:t>s</w:t>
       </w:r>
-      <w:proofErr w:type="gramEnd"/>
       <w:r>
         <w:rPr>
           <w:rFonts w:cstheme="minorHAnsi"/>
@@ -1998,25 +1930,7 @@
           <w:sz w:val="24"/>
           <w:szCs w:val="24"/>
         </w:rPr>
-        <w:t xml:space="preserve"> which is less than its critical value, equal to -3.42. </w:t>
-      </w:r>
-      <w:proofErr w:type="gramStart"/>
-      <w:r>
-        <w:rPr>
-          <w:rFonts w:cstheme="minorHAnsi"/>
-          <w:sz w:val="24"/>
-          <w:szCs w:val="24"/>
-        </w:rPr>
-        <w:t>So</w:t>
-      </w:r>
-      <w:proofErr w:type="gramEnd"/>
-      <w:r>
-        <w:rPr>
-          <w:rFonts w:cstheme="minorHAnsi"/>
-          <w:sz w:val="24"/>
-          <w:szCs w:val="24"/>
-        </w:rPr>
-        <w:t xml:space="preserve"> we can realize that the signal is stationary.</w:t>
+        <w:t xml:space="preserve"> which is less than its critical value, equal to -3.42. So we can realize that the signal is stationary.</w:t>
       </w:r>
     </w:p>
     <w:p>
@@ -2475,9 +2389,8 @@
           <w:szCs w:val="24"/>
           <w14:ligatures w14:val="none"/>
         </w:rPr>
-        <w:t>plotted by utilizing the “</w:t>
-      </w:r>
-      <w:proofErr w:type="spellStart"/>
+        <w:t xml:space="preserve">plotted by utilizing the “statsmodels” library. </w:t>
+      </w:r>
       <w:r>
         <w:rPr>
           <w:rFonts w:eastAsia="Times New Roman" w:cstheme="minorHAnsi"/>
@@ -2486,50 +2399,7 @@
           <w:szCs w:val="24"/>
           <w14:ligatures w14:val="none"/>
         </w:rPr>
-        <w:t>statsmodels</w:t>
-      </w:r>
-      <w:proofErr w:type="spellEnd"/>
-      <w:r>
-        <w:rPr>
-          <w:rFonts w:eastAsia="Times New Roman" w:cstheme="minorHAnsi"/>
-          <w:kern w:val="0"/>
-          <w:sz w:val="24"/>
-          <w:szCs w:val="24"/>
-          <w14:ligatures w14:val="none"/>
-        </w:rPr>
-        <w:t xml:space="preserve">” library. </w:t>
-      </w:r>
-      <w:r>
-        <w:rPr>
-          <w:rFonts w:eastAsia="Times New Roman" w:cstheme="minorHAnsi"/>
-          <w:kern w:val="0"/>
-          <w:sz w:val="24"/>
-          <w:szCs w:val="24"/>
-          <w14:ligatures w14:val="none"/>
-        </w:rPr>
-        <w:t xml:space="preserve">Correlation indicates the strength and direction of a linear relationship between two variables. </w:t>
-      </w:r>
-      <w:proofErr w:type="gramStart"/>
-      <w:r>
-        <w:rPr>
-          <w:rFonts w:eastAsia="Times New Roman" w:cstheme="minorHAnsi"/>
-          <w:kern w:val="0"/>
-          <w:sz w:val="24"/>
-          <w:szCs w:val="24"/>
-          <w14:ligatures w14:val="none"/>
-        </w:rPr>
-        <w:t>Autocorrelation(</w:t>
-      </w:r>
-      <w:proofErr w:type="gramEnd"/>
-      <w:r>
-        <w:rPr>
-          <w:rFonts w:eastAsia="Times New Roman" w:cstheme="minorHAnsi"/>
-          <w:kern w:val="0"/>
-          <w:sz w:val="24"/>
-          <w:szCs w:val="24"/>
-          <w14:ligatures w14:val="none"/>
-        </w:rPr>
-        <w:t>ACF) is the correlation between the values of a time series in successive periods</w:t>
+        <w:t>Correlation indicates the strength and direction of a linear relationship between two variables. Autocorrelation(ACF) is the correlation between the values of a time series in successive periods</w:t>
       </w:r>
       <w:sdt>
         <w:sdtPr>
@@ -2725,23 +2595,7 @@
           <w:sz w:val="24"/>
           <w:szCs w:val="24"/>
         </w:rPr>
-        <w:t xml:space="preserve"> I resampled the traffic signal to 10-minute intervals and then gave them to a linear regression algorithm using </w:t>
-      </w:r>
-      <w:proofErr w:type="spellStart"/>
-      <w:r>
-        <w:rPr>
-          <w:sz w:val="24"/>
-          <w:szCs w:val="24"/>
-        </w:rPr>
-        <w:t>sklearn</w:t>
-      </w:r>
-      <w:proofErr w:type="spellEnd"/>
-      <w:r>
-        <w:rPr>
-          <w:sz w:val="24"/>
-          <w:szCs w:val="24"/>
-        </w:rPr>
-        <w:t xml:space="preserve"> library.</w:t>
+        <w:t xml:space="preserve"> I resampled the traffic signal to 10-minute intervals and then gave them to a linear regression algorithm using sklearn library.</w:t>
       </w:r>
       <w:r>
         <w:rPr>
@@ -3094,15 +2948,8 @@
         <w:t xml:space="preserve">Figure </w:t>
       </w:r>
       <w:r>
-        <w:t xml:space="preserve">8-c – the real and predicted internet traffic depicted in </w:t>
-      </w:r>
-      <w:proofErr w:type="spellStart"/>
-      <w:proofErr w:type="gramStart"/>
-      <w:r>
-        <w:t>a,b</w:t>
-      </w:r>
-      <w:proofErr w:type="spellEnd"/>
-      <w:proofErr w:type="gramEnd"/>
+        <w:t>8-c – the real and predicted internet traffic depicted in a,b</w:t>
+      </w:r>
       <w:r>
         <w:t xml:space="preserve">, </w:t>
       </w:r>
@@ -3321,23 +3168,7 @@
           <w:sz w:val="24"/>
           <w:szCs w:val="24"/>
         </w:rPr>
-        <w:t xml:space="preserve">. I use Google </w:t>
-      </w:r>
-      <w:proofErr w:type="spellStart"/>
-      <w:r>
-        <w:rPr>
-          <w:sz w:val="24"/>
-          <w:szCs w:val="24"/>
-        </w:rPr>
-        <w:t>Colab</w:t>
-      </w:r>
-      <w:proofErr w:type="spellEnd"/>
-      <w:r>
-        <w:rPr>
-          <w:sz w:val="24"/>
-          <w:szCs w:val="24"/>
-        </w:rPr>
-        <w:t xml:space="preserve"> to train this part of my code with an </w:t>
+        <w:t xml:space="preserve">. I use Google Colab to train this part of my code with an </w:t>
       </w:r>
       <w:r>
         <w:rPr>
@@ -3692,69 +3523,19 @@
         </w:rPr>
         <w:t xml:space="preserve"> </w:t>
       </w:r>
-      <w:proofErr w:type="spellStart"/>
-      <w:r>
-        <w:rPr>
-          <w:sz w:val="24"/>
-          <w:szCs w:val="24"/>
-        </w:rPr>
-        <w:t>git+</w:t>
-      </w:r>
-      <w:proofErr w:type="gramStart"/>
-      <w:r>
-        <w:rPr>
-          <w:sz w:val="24"/>
-          <w:szCs w:val="24"/>
-        </w:rPr>
-        <w:t>https</w:t>
-      </w:r>
-      <w:proofErr w:type="spellEnd"/>
-      <w:r>
-        <w:rPr>
-          <w:sz w:val="24"/>
-          <w:szCs w:val="24"/>
-        </w:rPr>
-        <w:t>://github.com/amazon-science/</w:t>
-      </w:r>
-      <w:proofErr w:type="spellStart"/>
-      <w:r>
-        <w:rPr>
-          <w:sz w:val="24"/>
-          <w:szCs w:val="24"/>
-        </w:rPr>
-        <w:t>chronos-forecasting.git</w:t>
-      </w:r>
-      <w:proofErr w:type="spellEnd"/>
-      <w:r>
-        <w:rPr>
-          <w:sz w:val="24"/>
-          <w:szCs w:val="24"/>
-        </w:rPr>
-        <w:t xml:space="preserve"> ”</w:t>
-      </w:r>
-      <w:proofErr w:type="gramEnd"/>
-      <w:r>
-        <w:rPr>
-          <w:sz w:val="24"/>
-          <w:szCs w:val="24"/>
-        </w:rPr>
-        <w:t xml:space="preserve"> and utilize the </w:t>
-      </w:r>
-      <w:proofErr w:type="spellStart"/>
-      <w:r>
-        <w:rPr>
-          <w:sz w:val="24"/>
-          <w:szCs w:val="24"/>
-        </w:rPr>
-        <w:t>cuda</w:t>
-      </w:r>
-      <w:proofErr w:type="spellEnd"/>
-      <w:r>
-        <w:rPr>
-          <w:sz w:val="24"/>
-          <w:szCs w:val="24"/>
-        </w:rPr>
-        <w:t xml:space="preserve"> cores of your GPU.</w:t>
+      <w:r>
+        <w:rPr>
+          <w:sz w:val="24"/>
+          <w:szCs w:val="24"/>
+        </w:rPr>
+        <w:t xml:space="preserve">git+https://github.com/amazon-science/chronos-forecasting.git ” and utilize the </w:t>
+      </w:r>
+      <w:r>
+        <w:rPr>
+          <w:sz w:val="24"/>
+          <w:szCs w:val="24"/>
+        </w:rPr>
+        <w:t>cuda cores of your GPU.</w:t>
       </w:r>
       <w:r>
         <w:rPr>
@@ -3809,7 +3590,7 @@
           <w:noProof/>
         </w:rPr>
         <w:drawing>
-          <wp:inline distT="0" distB="0" distL="0" distR="0" wp14:anchorId="04A71B84" wp14:editId="783A712B">
+          <wp:inline distT="0" distB="0" distL="0" distR="0" wp14:anchorId="04A71B84" wp14:editId="4114E245">
             <wp:extent cx="5943600" cy="2382520"/>
             <wp:effectExtent l="0" t="0" r="0" b="0"/>
             <wp:docPr id="47778247" name="Picture 3"/>
@@ -3889,7 +3670,7 @@
           <w:noProof/>
         </w:rPr>
         <w:drawing>
-          <wp:inline distT="0" distB="0" distL="0" distR="0" wp14:anchorId="3226B12C" wp14:editId="06B8BD15">
+          <wp:inline distT="0" distB="0" distL="0" distR="0" wp14:anchorId="3226B12C" wp14:editId="53AA2331">
             <wp:extent cx="5943600" cy="2716530"/>
             <wp:effectExtent l="0" t="0" r="0" b="7620"/>
             <wp:docPr id="159468411" name="Picture 8"/>
@@ -3950,7 +3731,7 @@
           <w:noProof/>
         </w:rPr>
         <w:drawing>
-          <wp:inline distT="0" distB="0" distL="0" distR="0" wp14:anchorId="4E925CD8" wp14:editId="5C1E0528">
+          <wp:inline distT="0" distB="0" distL="0" distR="0" wp14:anchorId="4E925CD8" wp14:editId="68E27B89">
             <wp:extent cx="5943600" cy="2236470"/>
             <wp:effectExtent l="0" t="0" r="0" b="0"/>
             <wp:docPr id="783713147" name="Picture 9"/>
@@ -4006,17 +3787,7 @@
         <w:t xml:space="preserve"> the result of predicted </w:t>
       </w:r>
       <w:r>
-        <w:t xml:space="preserve">traffic for cities. Figure </w:t>
-      </w:r>
-      <w:proofErr w:type="spellStart"/>
-      <w:proofErr w:type="gramStart"/>
-      <w:r>
-        <w:t>a,b</w:t>
-      </w:r>
-      <w:proofErr w:type="spellEnd"/>
-      <w:proofErr w:type="gramEnd"/>
-      <w:r>
-        <w:t>,</w:t>
+        <w:t>traffic for cities. Figure a,b,</w:t>
       </w:r>
       <w:r>
         <w:t xml:space="preserve"> </w:t>
@@ -4318,15 +4089,7 @@
         <w:t>As I mentioned in the previous method</w:t>
       </w:r>
       <w:r>
-        <w:t xml:space="preserve">, I </w:t>
-      </w:r>
-      <w:proofErr w:type="spellStart"/>
-      <w:r>
-        <w:t>downsampled</w:t>
-      </w:r>
-      <w:proofErr w:type="spellEnd"/>
-      <w:r>
-        <w:t xml:space="preserve"> my data to every 3 hours. Then, I decided to train my model with 100 steps of the past and predict 48 steps of the future, which corresponds to 16 Dec to 22. The model is trained with my laptop, and its hardware characteristics are</w:t>
+        <w:t>, I downsampled my data to every 3 hours. Then, I decided to train my model with 100 steps of the past and predict 48 steps of the future, which corresponds to 16 Dec to 22. The model is trained with my laptop, and its hardware characteristics are</w:t>
       </w:r>
       <w:r>
         <w:t xml:space="preserve"> mentioned in </w:t>
@@ -4623,11 +4386,9 @@
             <w:tcW w:w="1707" w:type="dxa"/>
           </w:tcPr>
           <w:p>
-            <w:proofErr w:type="spellStart"/>
             <w:r>
               <w:t>Area_id</w:t>
             </w:r>
-            <w:proofErr w:type="spellEnd"/>
           </w:p>
         </w:tc>
         <w:tc>
@@ -5181,21 +4942,7 @@
               <w:rFonts w:eastAsia="Times New Roman"/>
             </w:rPr>
             <w:tab/>
-            <w:t>“GitHub - AmirHB98/</w:t>
-          </w:r>
-          <w:proofErr w:type="spellStart"/>
-          <w:r>
-            <w:rPr>
-              <w:rFonts w:eastAsia="Times New Roman"/>
-            </w:rPr>
-            <w:t>TimeSeriesBeginner</w:t>
-          </w:r>
-          <w:proofErr w:type="spellEnd"/>
-          <w:r>
-            <w:rPr>
-              <w:rFonts w:eastAsia="Times New Roman"/>
-            </w:rPr>
-            <w:t>: Bunch of codes and materials for time series.” Accessed: Apr. 08, 2024. [Online]. Available: https://github.com/AmirHB98/TimeSeriesBeginner</w:t>
+            <w:t>“GitHub - AmirHB98/TimeSeriesBeginner: Bunch of codes and materials for time series.” Accessed: Apr. 08, 2024. [Online]. Available: https://github.com/AmirHB98/TimeSeriesBeginner</w:t>
           </w:r>
         </w:p>
         <w:p>
@@ -5281,21 +5028,7 @@
               <w:rFonts w:eastAsia="Times New Roman"/>
             </w:rPr>
             <w:tab/>
-            <w:t xml:space="preserve">“Time series </w:t>
-          </w:r>
-          <w:proofErr w:type="gramStart"/>
-          <w:r>
-            <w:rPr>
-              <w:rFonts w:eastAsia="Times New Roman"/>
-            </w:rPr>
-            <w:t>forecasting  |</w:t>
-          </w:r>
-          <w:proofErr w:type="gramEnd"/>
-          <w:r>
-            <w:rPr>
-              <w:rFonts w:eastAsia="Times New Roman"/>
-            </w:rPr>
-            <w:t>  TensorFlow Core.” Accessed: Apr. 08, 2024. [Online]. Available: https://www.tensorflow.org/tutorials/structured_data/time_series#single_step_models</w:t>
+            <w:t>“Time series forecasting  |  TensorFlow Core.” Accessed: Apr. 08, 2024. [Online]. Available: https://www.tensorflow.org/tutorials/structured_data/time_series#single_step_models</w:t>
           </w:r>
         </w:p>
         <w:p>
@@ -5314,6 +5047,21 @@
         </w:p>
       </w:sdtContent>
     </w:sdt>
+    <w:p>
+      <w:pPr>
+        <w:rPr>
+          <w:sz w:val="24"/>
+          <w:szCs w:val="24"/>
+        </w:rPr>
+      </w:pPr>
+      <w:r>
+        <w:rPr>
+          <w:sz w:val="24"/>
+          <w:szCs w:val="24"/>
+        </w:rPr>
+        <w:t>END</w:t>
+      </w:r>
+    </w:p>
     <w:sectPr>
       <w:headerReference w:type="default" r:id="rId24"/>
       <w:footerReference w:type="default" r:id="rId25"/>
@@ -5436,15 +5184,7 @@
       <w:pStyle w:val="Header"/>
     </w:pPr>
     <w:r>
-      <w:t xml:space="preserve">Alireza </w:t>
-    </w:r>
-    <w:proofErr w:type="spellStart"/>
-    <w:r>
-      <w:t>Siavashi</w:t>
-    </w:r>
-    <w:proofErr w:type="spellEnd"/>
-    <w:r>
-      <w:t xml:space="preserve"> </w:t>
+      <w:t xml:space="preserve">Alireza Siavashi </w:t>
     </w:r>
   </w:p>
 </w:hdr>
@@ -6501,6 +6241,7 @@
   </w:compat>
   <w:rsids>
     <w:rsidRoot w:val="00E81E49"/>
+    <w:rsid w:val="000C7069"/>
     <w:rsid w:val="00194C69"/>
     <w:rsid w:val="006C5F3A"/>
     <w:rsid w:val="006D2785"/>

</xml_diff>